<commit_message>
Lab 2, pdf version
</commit_message>
<xml_diff>
--- a/materials/title.docx
+++ b/materials/title.docx
@@ -469,8 +469,10 @@
           <w:b/>
           <w:sz w:val="28"/>
         </w:rPr>
-        <w:t xml:space="preserve"> 1</w:t>
-      </w:r>
+        <w:t xml:space="preserve"> 2</w:t>
+      </w:r>
+      <w:bookmarkStart w:id="0" w:name="_GoBack"/>
+      <w:bookmarkEnd w:id="0"/>
     </w:p>
     <w:p>
       <w:pPr>
@@ -561,8 +563,6 @@
       <w:r>
         <w:t>Рухович Игорь</w:t>
       </w:r>
-      <w:bookmarkStart w:id="0" w:name="_GoBack"/>
-      <w:bookmarkEnd w:id="0"/>
     </w:p>
     <w:p>
       <w:pPr>

</xml_diff>